<commit_message>
gui/cli io bugfixes; Pillow 10+ font.getsize() fix; --titleblock now applicable to --adproject.
</commit_message>
<xml_diff>
--- a/example/AD project/project outputs/Bill of Materials/BCAD.123456.001 ПЭ3 [config 1].docx
+++ b/example/AD project/project outputs/Bill of Materials/BCAD.123456.001 ПЭ3 [config 1].docx
@@ -2573,7 +2573,7 @@
                     <w:pStyle w:val="a5"/>
                   </w:pPr>
                   <w:r>
-                    <w:t>C22.1</w:t>
+                    <w:t>C22.5</w:t>
                   </w:r>
                 </w:p>
               </w:tc>
@@ -2591,7 +2591,7 @@
                     <w:pStyle w:val="a6"/>
                   </w:pPr>
                   <w:r>
-                    <w:t>керам. – чип 0603 – X7R – 50 В – 0,01 мкФ ± 10 %</w:t>
+                    <w:t>керам. – чип 0603 – X7R – 50 В – 0,056 мкФ ± 10 %</w:t>
                   </w:r>
                 </w:p>
               </w:tc>
@@ -2995,7 +2995,7 @@
                     <w:pStyle w:val="13-"/>
                   </w:pPr>
                   <w:r>
-                    <w:t>20.02.2025</w:t>
+                    <w:t>21.02.2025</w:t>
                   </w:r>
                 </w:p>
               </w:tc>
@@ -3140,7 +3140,7 @@
                     <w:pStyle w:val="13-"/>
                   </w:pPr>
                   <w:r>
-                    <w:t>20.02.2025</w:t>
+                    <w:t>21.02.2025</w:t>
                   </w:r>
                 </w:p>
               </w:tc>
@@ -3380,7 +3380,7 @@
                     <w:pStyle w:val="13-"/>
                   </w:pPr>
                   <w:r>
-                    <w:t>20.02.2025</w:t>
+                    <w:t>21.02.2025</w:t>
                   </w:r>
                 </w:p>
               </w:tc>
@@ -3460,7 +3460,7 @@
                     <w:pStyle w:val="13-"/>
                   </w:pPr>
                   <w:r>
-                    <w:t>20.02.2025</w:t>
+                    <w:t>21.02.2025</w:t>
                   </w:r>
                 </w:p>
               </w:tc>
@@ -4048,6 +4048,157 @@
                     <w:pStyle w:val="a5"/>
                   </w:pPr>
                   <w:r>
+                    <w:t>C22.6</w:t>
+                  </w:r>
+                </w:p>
+              </w:tc>
+              <w:tc>
+                <w:tcPr>
+                  <w:tcW w:w="6237" w:type="dxa"/>
+                  <w:tcBorders>
+                    <w:top w:val="single" w:sz="12" w:space="0" w:color="auto"/>
+                    <w:left w:val="single" w:sz="12" w:space="0" w:color="auto"/>
+                    <w:right w:val="single" w:sz="12" w:space="0" w:color="auto"/>
+                  </w:tcBorders>
+                  <w:vAlign w:val="center"/>
+                </w:tcPr>
+                <w:p>
+                  <w:pPr>
+                    <w:pStyle w:val="a6"/>
+                  </w:pPr>
+                  <w:r>
+                    <w:t>керам. – чип 0603 – X7R – 50 В – 0,068 мкФ ± 10 %</w:t>
+                  </w:r>
+                </w:p>
+              </w:tc>
+              <w:tc>
+                <w:tcPr>
+                  <w:tcW w:w="567" w:type="dxa"/>
+                  <w:tcBorders>
+                    <w:top w:val="single" w:sz="12" w:space="0" w:color="auto"/>
+                    <w:left w:val="single" w:sz="12" w:space="0" w:color="auto"/>
+                    <w:right w:val="single" w:sz="12" w:space="0" w:color="auto"/>
+                  </w:tcBorders>
+                  <w:vAlign w:val="center"/>
+                </w:tcPr>
+                <w:p>
+                  <w:pPr>
+                    <w:pStyle w:val="a7"/>
+                  </w:pPr>
+                  <w:r>
+                    <w:t>1</w:t>
+                  </w:r>
+                </w:p>
+              </w:tc>
+              <w:tc>
+                <w:tcPr>
+                  <w:tcW w:w="2552" w:type="dxa"/>
+                  <w:tcBorders>
+                    <w:top w:val="single" w:sz="12" w:space="0" w:color="auto"/>
+                    <w:left w:val="single" w:sz="12" w:space="0" w:color="auto"/>
+                  </w:tcBorders>
+                  <w:vAlign w:val="center"/>
+                </w:tcPr>
+                <w:p>
+                  <w:pPr>
+                    <w:pStyle w:val="a8"/>
+                  </w:pPr>
+                  <w:r/>
+                </w:p>
+              </w:tc>
+            </w:tr>
+            <w:tr>
+              <w:trPr>
+                <w:cantSplit/>
+                <w:trHeight w:hRule="exact" w:val="454"/>
+              </w:trPr>
+              <w:tc>
+                <w:tcPr>
+                  <w:tcW w:w="1134" w:type="dxa"/>
+                  <w:tcBorders>
+                    <w:right w:val="single" w:sz="12" w:space="0" w:color="auto"/>
+                  </w:tcBorders>
+                  <w:vAlign w:val="center"/>
+                </w:tcPr>
+                <w:p>
+                  <w:pPr>
+                    <w:pStyle w:val="a5"/>
+                  </w:pPr>
+                  <w:r>
+                    <w:t>C22.1</w:t>
+                  </w:r>
+                </w:p>
+              </w:tc>
+              <w:tc>
+                <w:tcPr>
+                  <w:tcW w:w="6237" w:type="dxa"/>
+                  <w:tcBorders>
+                    <w:left w:val="single" w:sz="12" w:space="0" w:color="auto"/>
+                    <w:right w:val="single" w:sz="12" w:space="0" w:color="auto"/>
+                  </w:tcBorders>
+                  <w:vAlign w:val="center"/>
+                </w:tcPr>
+                <w:p>
+                  <w:pPr>
+                    <w:pStyle w:val="a6"/>
+                  </w:pPr>
+                  <w:r>
+                    <w:t>керам. – чип 0603 – X7R – 50 В – 0,01 мкФ ± 10 %</w:t>
+                  </w:r>
+                </w:p>
+              </w:tc>
+              <w:tc>
+                <w:tcPr>
+                  <w:tcW w:w="567" w:type="dxa"/>
+                  <w:tcBorders>
+                    <w:left w:val="single" w:sz="12" w:space="0" w:color="auto"/>
+                    <w:right w:val="single" w:sz="12" w:space="0" w:color="auto"/>
+                  </w:tcBorders>
+                  <w:vAlign w:val="center"/>
+                </w:tcPr>
+                <w:p>
+                  <w:pPr>
+                    <w:pStyle w:val="a7"/>
+                  </w:pPr>
+                  <w:r>
+                    <w:t>1</w:t>
+                  </w:r>
+                </w:p>
+              </w:tc>
+              <w:tc>
+                <w:tcPr>
+                  <w:tcW w:w="2552" w:type="dxa"/>
+                  <w:tcBorders>
+                    <w:left w:val="single" w:sz="12" w:space="0" w:color="auto"/>
+                  </w:tcBorders>
+                  <w:vAlign w:val="center"/>
+                </w:tcPr>
+                <w:p>
+                  <w:pPr>
+                    <w:pStyle w:val="a8"/>
+                  </w:pPr>
+                  <w:r/>
+                </w:p>
+              </w:tc>
+            </w:tr>
+            <w:tr>
+              <w:trPr>
+                <w:cantSplit/>
+                <w:trHeight w:hRule="exact" w:val="454"/>
+              </w:trPr>
+              <w:tc>
+                <w:tcPr>
+                  <w:tcW w:w="1134" w:type="dxa"/>
+                  <w:tcBorders>
+                    <w:right w:val="single" w:sz="12" w:space="0" w:color="auto"/>
+                  </w:tcBorders>
+                  <w:vAlign w:val="center"/>
+                </w:tcPr>
+                <w:p>
+                  <w:pPr>
+                    <w:pStyle w:val="a5"/>
+                  </w:pPr>
+                  <w:r>
                     <w:t>C22.2</w:t>
                   </w:r>
                 </w:p>
@@ -4056,7 +4207,6 @@
                 <w:tcPr>
                   <w:tcW w:w="6237" w:type="dxa"/>
                   <w:tcBorders>
-                    <w:top w:val="single" w:sz="12" w:space="0" w:color="auto"/>
                     <w:left w:val="single" w:sz="12" w:space="0" w:color="auto"/>
                     <w:right w:val="single" w:sz="12" w:space="0" w:color="auto"/>
                   </w:tcBorders>
@@ -4075,7 +4225,6 @@
                 <w:tcPr>
                   <w:tcW w:w="567" w:type="dxa"/>
                   <w:tcBorders>
-                    <w:top w:val="single" w:sz="12" w:space="0" w:color="auto"/>
                     <w:left w:val="single" w:sz="12" w:space="0" w:color="auto"/>
                     <w:right w:val="single" w:sz="12" w:space="0" w:color="auto"/>
                   </w:tcBorders>
@@ -4094,7 +4243,6 @@
                 <w:tcPr>
                   <w:tcW w:w="2552" w:type="dxa"/>
                   <w:tcBorders>
-                    <w:top w:val="single" w:sz="12" w:space="0" w:color="auto"/>
                     <w:left w:val="single" w:sz="12" w:space="0" w:color="auto"/>
                   </w:tcBorders>
                   <w:vAlign w:val="center"/>
@@ -4218,154 +4366,6 @@
                   </w:pPr>
                   <w:r>
                     <w:t>керам. – чип 0603 – X7R – 50 В – 0,047 мкФ ± 10 %</w:t>
-                  </w:r>
-                </w:p>
-              </w:tc>
-              <w:tc>
-                <w:tcPr>
-                  <w:tcW w:w="567" w:type="dxa"/>
-                  <w:tcBorders>
-                    <w:left w:val="single" w:sz="12" w:space="0" w:color="auto"/>
-                    <w:right w:val="single" w:sz="12" w:space="0" w:color="auto"/>
-                  </w:tcBorders>
-                  <w:vAlign w:val="center"/>
-                </w:tcPr>
-                <w:p>
-                  <w:pPr>
-                    <w:pStyle w:val="a7"/>
-                  </w:pPr>
-                  <w:r>
-                    <w:t>1</w:t>
-                  </w:r>
-                </w:p>
-              </w:tc>
-              <w:tc>
-                <w:tcPr>
-                  <w:tcW w:w="2552" w:type="dxa"/>
-                  <w:tcBorders>
-                    <w:left w:val="single" w:sz="12" w:space="0" w:color="auto"/>
-                  </w:tcBorders>
-                  <w:vAlign w:val="center"/>
-                </w:tcPr>
-                <w:p>
-                  <w:pPr>
-                    <w:pStyle w:val="a8"/>
-                  </w:pPr>
-                  <w:r/>
-                </w:p>
-              </w:tc>
-            </w:tr>
-            <w:tr>
-              <w:trPr>
-                <w:cantSplit/>
-                <w:trHeight w:hRule="exact" w:val="454"/>
-              </w:trPr>
-              <w:tc>
-                <w:tcPr>
-                  <w:tcW w:w="1134" w:type="dxa"/>
-                  <w:tcBorders>
-                    <w:right w:val="single" w:sz="12" w:space="0" w:color="auto"/>
-                  </w:tcBorders>
-                  <w:vAlign w:val="center"/>
-                </w:tcPr>
-                <w:p>
-                  <w:pPr>
-                    <w:pStyle w:val="a5"/>
-                  </w:pPr>
-                  <w:r>
-                    <w:t>C22.5</w:t>
-                  </w:r>
-                </w:p>
-              </w:tc>
-              <w:tc>
-                <w:tcPr>
-                  <w:tcW w:w="6237" w:type="dxa"/>
-                  <w:tcBorders>
-                    <w:left w:val="single" w:sz="12" w:space="0" w:color="auto"/>
-                    <w:right w:val="single" w:sz="12" w:space="0" w:color="auto"/>
-                  </w:tcBorders>
-                  <w:vAlign w:val="center"/>
-                </w:tcPr>
-                <w:p>
-                  <w:pPr>
-                    <w:pStyle w:val="a6"/>
-                  </w:pPr>
-                  <w:r>
-                    <w:t>керам. – чип 0603 – X7R – 50 В – 0,056 мкФ ± 10 %</w:t>
-                  </w:r>
-                </w:p>
-              </w:tc>
-              <w:tc>
-                <w:tcPr>
-                  <w:tcW w:w="567" w:type="dxa"/>
-                  <w:tcBorders>
-                    <w:left w:val="single" w:sz="12" w:space="0" w:color="auto"/>
-                    <w:right w:val="single" w:sz="12" w:space="0" w:color="auto"/>
-                  </w:tcBorders>
-                  <w:vAlign w:val="center"/>
-                </w:tcPr>
-                <w:p>
-                  <w:pPr>
-                    <w:pStyle w:val="a7"/>
-                  </w:pPr>
-                  <w:r>
-                    <w:t>1</w:t>
-                  </w:r>
-                </w:p>
-              </w:tc>
-              <w:tc>
-                <w:tcPr>
-                  <w:tcW w:w="2552" w:type="dxa"/>
-                  <w:tcBorders>
-                    <w:left w:val="single" w:sz="12" w:space="0" w:color="auto"/>
-                  </w:tcBorders>
-                  <w:vAlign w:val="center"/>
-                </w:tcPr>
-                <w:p>
-                  <w:pPr>
-                    <w:pStyle w:val="a8"/>
-                  </w:pPr>
-                  <w:r/>
-                </w:p>
-              </w:tc>
-            </w:tr>
-            <w:tr>
-              <w:trPr>
-                <w:cantSplit/>
-                <w:trHeight w:hRule="exact" w:val="454"/>
-              </w:trPr>
-              <w:tc>
-                <w:tcPr>
-                  <w:tcW w:w="1134" w:type="dxa"/>
-                  <w:tcBorders>
-                    <w:right w:val="single" w:sz="12" w:space="0" w:color="auto"/>
-                  </w:tcBorders>
-                  <w:vAlign w:val="center"/>
-                </w:tcPr>
-                <w:p>
-                  <w:pPr>
-                    <w:pStyle w:val="a5"/>
-                  </w:pPr>
-                  <w:r>
-                    <w:t>C22.6</w:t>
-                  </w:r>
-                </w:p>
-              </w:tc>
-              <w:tc>
-                <w:tcPr>
-                  <w:tcW w:w="6237" w:type="dxa"/>
-                  <w:tcBorders>
-                    <w:left w:val="single" w:sz="12" w:space="0" w:color="auto"/>
-                    <w:right w:val="single" w:sz="12" w:space="0" w:color="auto"/>
-                  </w:tcBorders>
-                  <w:vAlign w:val="center"/>
-                </w:tcPr>
-                <w:p>
-                  <w:pPr>
-                    <w:pStyle w:val="a6"/>
-                  </w:pPr>
-                  <w:r>
-                    <w:t>керам. – чип 0603 – X7R – 50 В – 0,068 мкФ ± 10 %</w:t>
                   </w:r>
                 </w:p>
               </w:tc>

</xml_diff>